<commit_message>
GFIR-49: Keep writing summarize dsp optimal result
</commit_message>
<xml_diff>
--- a/user_folders/seyit_k/doc/Summarize_DSP_DesignAndOptimal.docx
+++ b/user_folders/seyit_k/doc/Summarize_DSP_DesignAndOptimal.docx
@@ -4,6 +4,7 @@
   <w:body>
     <w:p>
       <w:pPr>
+        <w:ind w:left="720"/>
         <w:jc w:val="center"/>
         <w:rPr>
           <w:rFonts w:ascii="Times New Roman" w:hAnsi="Times New Roman" w:cs="Times New Roman"/>
@@ -439,6 +440,1267 @@
       <w:pPr>
         <w:rPr>
           <w:rFonts w:ascii="Times New Roman" w:hAnsi="Times New Roman" w:cs="Times New Roman"/>
+          <w:sz w:val="24"/>
+          <w:szCs w:val="24"/>
+          <w:lang w:val="tr-TR"/>
+        </w:rPr>
+      </w:pPr>
+    </w:p>
+    <w:p>
+      <w:pPr>
+        <w:pStyle w:val="ListeParagraf"/>
+        <w:numPr>
+          <w:ilvl w:val="0"/>
+          <w:numId w:val="1"/>
+        </w:numPr>
+        <w:rPr>
+          <w:rFonts w:ascii="Times New Roman" w:hAnsi="Times New Roman" w:cs="Times New Roman"/>
+          <w:b/>
+          <w:bCs/>
+          <w:sz w:val="24"/>
+          <w:szCs w:val="24"/>
+        </w:rPr>
+      </w:pPr>
+      <w:proofErr w:type="spellStart"/>
+      <w:r>
+        <w:rPr>
+          <w:rFonts w:ascii="Times New Roman" w:hAnsi="Times New Roman" w:cs="Times New Roman"/>
+          <w:b/>
+          <w:bCs/>
+          <w:sz w:val="24"/>
+          <w:szCs w:val="24"/>
+          <w:lang w:val="tr-TR"/>
+        </w:rPr>
+        <w:t>Xtreme</w:t>
+      </w:r>
+      <w:proofErr w:type="spellEnd"/>
+      <w:r>
+        <w:rPr>
+          <w:rFonts w:ascii="Times New Roman" w:hAnsi="Times New Roman" w:cs="Times New Roman"/>
+          <w:b/>
+          <w:bCs/>
+          <w:sz w:val="24"/>
+          <w:szCs w:val="24"/>
+          <w:lang w:val="tr-TR"/>
+        </w:rPr>
+        <w:t xml:space="preserve"> DSP Design </w:t>
+      </w:r>
+      <w:proofErr w:type="spellStart"/>
+      <w:r>
+        <w:rPr>
+          <w:rFonts w:ascii="Times New Roman" w:hAnsi="Times New Roman" w:cs="Times New Roman"/>
+          <w:b/>
+          <w:bCs/>
+          <w:sz w:val="24"/>
+          <w:szCs w:val="24"/>
+          <w:lang w:val="tr-TR"/>
+        </w:rPr>
+        <w:t>Considerations</w:t>
+      </w:r>
+      <w:proofErr w:type="spellEnd"/>
+    </w:p>
+    <w:p>
+      <w:pPr>
+        <w:pStyle w:val="NormalWeb"/>
+      </w:pPr>
+      <w:r>
+        <w:t xml:space="preserve">This chapter provides </w:t>
+      </w:r>
+      <w:r>
+        <w:rPr>
+          <w:rStyle w:val="Gl"/>
+          <w:rFonts w:eastAsiaTheme="majorEastAsia"/>
+        </w:rPr>
+        <w:t>technical details</w:t>
+      </w:r>
+      <w:r>
+        <w:t xml:space="preserve"> about the </w:t>
+      </w:r>
+      <w:r>
+        <w:rPr>
+          <w:rStyle w:val="Gl"/>
+          <w:rFonts w:eastAsiaTheme="majorEastAsia"/>
+        </w:rPr>
+        <w:t>XtremeDSP™ Digital Signal Processing (DSP) element</w:t>
+      </w:r>
+      <w:r>
+        <w:t xml:space="preserve">, specifically the </w:t>
+      </w:r>
+      <w:r>
+        <w:rPr>
+          <w:rStyle w:val="Gl"/>
+          <w:rFonts w:eastAsiaTheme="majorEastAsia"/>
+        </w:rPr>
+        <w:t>DSP48 slice</w:t>
+      </w:r>
+      <w:r>
+        <w:t xml:space="preserve">. The DSP48 is part of </w:t>
+      </w:r>
+      <w:r>
+        <w:rPr>
+          <w:rStyle w:val="Gl"/>
+          <w:rFonts w:eastAsiaTheme="majorEastAsia"/>
+        </w:rPr>
+        <w:t>Xilinx's "Application Specific Modular Blocks" (ASMBL) development model</w:t>
+      </w:r>
+      <w:r>
+        <w:t>, which aims to integrate logic, memory, I/O, processors, clock management, and DSP into programmable devices efficiently.</w:t>
+      </w:r>
+    </w:p>
+    <w:p>
+      <w:pPr>
+        <w:pStyle w:val="NormalWeb"/>
+        <w:rPr>
+          <w:b/>
+          <w:bCs/>
+        </w:rPr>
+      </w:pPr>
+      <w:r>
+        <w:rPr>
+          <w:b/>
+          <w:bCs/>
+        </w:rPr>
+        <w:t xml:space="preserve">DSP48 slices enable </w:t>
+      </w:r>
+      <w:r>
+        <w:rPr>
+          <w:rStyle w:val="Gl"/>
+          <w:rFonts w:eastAsiaTheme="majorEastAsia"/>
+          <w:b w:val="0"/>
+          <w:bCs w:val="0"/>
+        </w:rPr>
+        <w:t>higher DSP integration</w:t>
+      </w:r>
+      <w:r>
+        <w:rPr>
+          <w:b/>
+          <w:bCs/>
+        </w:rPr>
+        <w:t xml:space="preserve">, supporting </w:t>
+      </w:r>
+      <w:r>
+        <w:rPr>
+          <w:rStyle w:val="Gl"/>
+          <w:rFonts w:eastAsiaTheme="majorEastAsia"/>
+          <w:b w:val="0"/>
+          <w:bCs w:val="0"/>
+        </w:rPr>
+        <w:t>new DSP algorithms</w:t>
+      </w:r>
+      <w:r>
+        <w:rPr>
+          <w:b/>
+          <w:bCs/>
+        </w:rPr>
+        <w:t xml:space="preserve"> while minimizing general FPGA resource usage. This leads to </w:t>
+      </w:r>
+      <w:r>
+        <w:rPr>
+          <w:rStyle w:val="Gl"/>
+          <w:rFonts w:eastAsiaTheme="majorEastAsia"/>
+          <w:b w:val="0"/>
+          <w:bCs w:val="0"/>
+        </w:rPr>
+        <w:t>low power consumption, high performance, and efficient silicon utilization</w:t>
+      </w:r>
+      <w:r>
+        <w:rPr>
+          <w:b/>
+          <w:bCs/>
+        </w:rPr>
+        <w:t xml:space="preserve">. At first glance, the DSP48 is an </w:t>
+      </w:r>
+      <w:r>
+        <w:rPr>
+          <w:rStyle w:val="Gl"/>
+          <w:rFonts w:eastAsiaTheme="majorEastAsia"/>
+          <w:b w:val="0"/>
+          <w:bCs w:val="0"/>
+        </w:rPr>
+        <w:t>18×18-bit two’s complement multiplier followed by a 48-bit sign-extended adder/subtractor/accumulator</w:t>
+      </w:r>
+      <w:r>
+        <w:rPr>
+          <w:b/>
+          <w:bCs/>
+        </w:rPr>
+        <w:t xml:space="preserve">. However, </w:t>
+      </w:r>
+      <w:r>
+        <w:rPr>
+          <w:rStyle w:val="Gl"/>
+          <w:rFonts w:eastAsiaTheme="majorEastAsia"/>
+          <w:b w:val="0"/>
+          <w:bCs w:val="0"/>
+        </w:rPr>
+        <w:t>programmable pipelining</w:t>
+      </w:r>
+      <w:r>
+        <w:rPr>
+          <w:b/>
+          <w:bCs/>
+        </w:rPr>
+        <w:t xml:space="preserve"> of input operands, intermediate results, and accumulator outputs enhances speed and versatility.</w:t>
+      </w:r>
+    </w:p>
+    <w:p>
+      <w:pPr>
+        <w:pStyle w:val="NormalWeb"/>
+        <w:rPr>
+          <w:b/>
+          <w:bCs/>
+          <w:lang w:val="tr-TR"/>
+        </w:rPr>
+      </w:pPr>
+      <w:r>
+        <w:rPr>
+          <w:b/>
+          <w:bCs/>
+        </w:rPr>
+        <w:t xml:space="preserve">For </w:t>
+      </w:r>
+      <w:r>
+        <w:rPr>
+          <w:rStyle w:val="Gl"/>
+          <w:rFonts w:eastAsiaTheme="majorEastAsia"/>
+          <w:b w:val="0"/>
+          <w:bCs w:val="0"/>
+        </w:rPr>
+        <w:t>filter functions</w:t>
+      </w:r>
+      <w:r>
+        <w:rPr>
+          <w:b/>
+          <w:bCs/>
+        </w:rPr>
+        <w:t xml:space="preserve">, DSP48 slices allow </w:t>
+      </w:r>
+      <w:r>
+        <w:rPr>
+          <w:rStyle w:val="Gl"/>
+          <w:rFonts w:eastAsiaTheme="majorEastAsia"/>
+          <w:b w:val="0"/>
+          <w:bCs w:val="0"/>
+        </w:rPr>
+        <w:t>high-performance, low-power cascading</w:t>
+      </w:r>
+      <w:r>
+        <w:rPr>
+          <w:b/>
+          <w:bCs/>
+        </w:rPr>
+        <w:t xml:space="preserve"> without general routing overhead. Multi-precision arithmetic is supported by </w:t>
+      </w:r>
+      <w:r>
+        <w:rPr>
+          <w:rStyle w:val="Gl"/>
+          <w:rFonts w:eastAsiaTheme="majorEastAsia"/>
+          <w:b w:val="0"/>
+          <w:bCs w:val="0"/>
+        </w:rPr>
+        <w:t>shifting and aligning partial products</w:t>
+      </w:r>
+      <w:r>
+        <w:rPr>
+          <w:b/>
+          <w:bCs/>
+        </w:rPr>
+        <w:t xml:space="preserve"> across adjacent slices, enabling operations on large operands. Additionally, the </w:t>
+      </w:r>
+      <w:r>
+        <w:rPr>
+          <w:rStyle w:val="Gl"/>
+          <w:rFonts w:eastAsiaTheme="majorEastAsia"/>
+          <w:b w:val="0"/>
+          <w:bCs w:val="0"/>
+        </w:rPr>
+        <w:t>C input port</w:t>
+      </w:r>
+      <w:r>
+        <w:rPr>
+          <w:b/>
+          <w:bCs/>
+        </w:rPr>
+        <w:t xml:space="preserve"> allows </w:t>
+      </w:r>
+      <w:r>
+        <w:rPr>
+          <w:rStyle w:val="Gl"/>
+          <w:rFonts w:eastAsiaTheme="majorEastAsia"/>
+          <w:b w:val="0"/>
+          <w:bCs w:val="0"/>
+        </w:rPr>
+        <w:t>three-input mathematical functions</w:t>
+      </w:r>
+      <w:r>
+        <w:rPr>
+          <w:b/>
+          <w:bCs/>
+        </w:rPr>
+        <w:t xml:space="preserve">, such as </w:t>
+      </w:r>
+      <w:r>
+        <w:rPr>
+          <w:rStyle w:val="Gl"/>
+          <w:rFonts w:eastAsiaTheme="majorEastAsia"/>
+          <w:b w:val="0"/>
+          <w:bCs w:val="0"/>
+        </w:rPr>
+        <w:t>three-input addition and multiply-add operations with rounding</w:t>
+      </w:r>
+      <w:r>
+        <w:rPr>
+          <w:b/>
+          <w:bCs/>
+        </w:rPr>
+        <w:t>.</w:t>
+      </w:r>
+    </w:p>
+    <w:p>
+      <w:pPr>
+        <w:pStyle w:val="NormalWeb"/>
+        <w:rPr>
+          <w:b/>
+          <w:bCs/>
+        </w:rPr>
+      </w:pPr>
+      <w:r>
+        <w:rPr>
+          <w:b/>
+          <w:bCs/>
+        </w:rPr>
+        <w:t>Virtex-4 DSP48 slices are arranged in vertical DSP columns, each containing two DSP48 slices. A DSP48 slice consists of an 18x18 multiplier, multiplexers, and a three-input 48-bit adder/subtractor. Higher-level DSP functions can be implemented by cascading slices, useful in FIR filters and similar designs.</w:t>
+      </w:r>
+    </w:p>
+    <w:p>
+      <w:pPr>
+        <w:pStyle w:val="NormalWeb"/>
+        <w:numPr>
+          <w:ilvl w:val="0"/>
+          <w:numId w:val="4"/>
+        </w:numPr>
+      </w:pPr>
+      <w:r>
+        <w:t>18-bit × 18-bit multiplier, producing a 36-bit result, extended to 48 bits.</w:t>
+      </w:r>
+    </w:p>
+    <w:p>
+      <w:pPr>
+        <w:pStyle w:val="NormalWeb"/>
+        <w:numPr>
+          <w:ilvl w:val="0"/>
+          <w:numId w:val="4"/>
+        </w:numPr>
+      </w:pPr>
+      <w:r>
+        <w:t>Three-input, 48-bit adder/subtractor with optional registered accumulation feedback.</w:t>
+      </w:r>
+    </w:p>
+    <w:p>
+      <w:pPr>
+        <w:pStyle w:val="NormalWeb"/>
+        <w:numPr>
+          <w:ilvl w:val="0"/>
+          <w:numId w:val="4"/>
+        </w:numPr>
+      </w:pPr>
+      <w:r>
+        <w:t>Dynamic operating modes, adaptable per clock cycle.</w:t>
+      </w:r>
+    </w:p>
+    <w:p>
+      <w:pPr>
+        <w:pStyle w:val="NormalWeb"/>
+        <w:numPr>
+          <w:ilvl w:val="0"/>
+          <w:numId w:val="4"/>
+        </w:numPr>
+      </w:pPr>
+      <w:r>
+        <w:lastRenderedPageBreak/>
+        <w:t>Cascading input (B) and output (P) buses for chaining operations.</w:t>
+      </w:r>
+    </w:p>
+    <w:p>
+      <w:pPr>
+        <w:pStyle w:val="NormalWeb"/>
+        <w:numPr>
+          <w:ilvl w:val="0"/>
+          <w:numId w:val="4"/>
+        </w:numPr>
+      </w:pPr>
+      <w:r>
+        <w:t>Precision arithmetic with shift support.</w:t>
+      </w:r>
+    </w:p>
+    <w:p>
+      <w:pPr>
+        <w:pStyle w:val="NormalWeb"/>
+        <w:numPr>
+          <w:ilvl w:val="0"/>
+          <w:numId w:val="4"/>
+        </w:numPr>
+      </w:pPr>
+      <w:r>
+        <w:t>Symmetric rounding for better computational accuracy.</w:t>
+      </w:r>
+    </w:p>
+    <w:p>
+      <w:pPr>
+        <w:pStyle w:val="NormalWeb"/>
+        <w:numPr>
+          <w:ilvl w:val="0"/>
+          <w:numId w:val="4"/>
+        </w:numPr>
+      </w:pPr>
+      <w:r>
+        <w:t>Pipeline options for improved performance.</w:t>
+      </w:r>
+    </w:p>
+    <w:p>
+      <w:pPr>
+        <w:pStyle w:val="NormalWeb"/>
+        <w:numPr>
+          <w:ilvl w:val="0"/>
+          <w:numId w:val="4"/>
+        </w:numPr>
+      </w:pPr>
+      <w:r>
+        <w:t>C input port supports multiply-add and large addition operations.</w:t>
+      </w:r>
+    </w:p>
+    <w:p>
+      <w:pPr>
+        <w:pStyle w:val="NormalWeb"/>
+        <w:rPr>
+          <w:lang w:val="tr-TR"/>
+        </w:rPr>
+      </w:pPr>
+      <w:r>
+        <w:t>Xilinx ISE, CORE Generator™, and System Generator provide tools for designing DSP48-based functions efficiently.</w:t>
+      </w:r>
+    </w:p>
+    <w:p>
+      <w:pPr>
+        <w:pStyle w:val="NormalWeb"/>
+      </w:pPr>
+      <w:r>
+        <w:t>The math portion of the DSP48 slice consists of an 18-bit x 18-bit two’s complement multiplier, followed by three 48-bit datapath multiplexers (X, Y, and Z outputs) and a three-input, 48-bit adder/subtractor.</w:t>
+      </w:r>
+    </w:p>
+    <w:p>
+      <w:pPr>
+        <w:pStyle w:val="NormalWeb"/>
+      </w:pPr>
+      <w:r>
+        <w:t>Data and control inputs can either directly feed the arithmetic components or be optionally registered (once or twice) to enable highly pipelined DSP applications. With pipelining, full-speed operation reaches 500 MHz.</w:t>
+      </w:r>
+    </w:p>
+    <w:p>
+      <w:pPr>
+        <w:pStyle w:val="NormalWeb"/>
+      </w:pPr>
+      <w:r>
+        <w:t>The adder/subtractor takes inputs from multiplexers, carry select logic, and the multiplier array, with the following functionality:</w:t>
+      </w:r>
+      <w:r>
+        <w:br/>
+        <w:t>Adder Out = (Z ± (X + Y + CIN))</w:t>
+      </w:r>
+    </w:p>
+    <w:p>
+      <w:pPr>
+        <w:pStyle w:val="NormalWeb"/>
+      </w:pPr>
+      <w:r>
+        <w:t>A typical operation involves multiplying A and B, then adding or subtracting from register C:</w:t>
+      </w:r>
+      <w:r>
+        <w:br/>
+        <w:t>Adder Out = C ± (A × B + CIN)</w:t>
+      </w:r>
+    </w:p>
+    <w:p>
+      <w:pPr>
+        <w:pStyle w:val="NormalWeb"/>
+      </w:pPr>
+      <w:r>
+        <w:t>The 7-bit OPMODE signal controls how the three multiplexers select the 48-bit datapaths. Multiplier outputs (36-bit) are sign-extended to 48-bit. With 12 guard bits, up to 4096 multiply-accumulate operations can be performed before overflow occurs.</w:t>
+      </w:r>
+    </w:p>
+    <w:p>
+      <w:pPr>
+        <w:pStyle w:val="NormalWeb"/>
+        <w:rPr>
+          <w:lang w:val="tr-TR"/>
+        </w:rPr>
+      </w:pPr>
+    </w:p>
+    <w:p>
+      <w:pPr>
+        <w:pStyle w:val="NormalWeb"/>
+        <w:jc w:val="center"/>
+        <w:rPr>
+          <w:lang w:val="tr-TR"/>
+        </w:rPr>
+      </w:pPr>
+      <w:r>
+        <w:rPr>
+          <w:lang w:val="tr-TR"/>
+        </w:rPr>
+        <w:drawing>
+          <wp:inline distT="0" distB="0" distL="0" distR="0" wp14:anchorId="35748974" wp14:editId="76D13F05">
+            <wp:extent cx="3772447" cy="2181225"/>
+            <wp:effectExtent l="0" t="0" r="0" b="0"/>
+            <wp:docPr id="1758469376" name="Resim 1" descr="metin, diyagram, taslak, çizgi içeren bir resim&#10;&#10;Yapay zeka tarafından oluşturulan içerik yanlış olabilir."/>
+            <wp:cNvGraphicFramePr>
+              <a:graphicFrameLocks xmlns:a="http://schemas.openxmlformats.org/drawingml/2006/main" noChangeAspect="1"/>
+            </wp:cNvGraphicFramePr>
+            <a:graphic xmlns:a="http://schemas.openxmlformats.org/drawingml/2006/main">
+              <a:graphicData uri="http://schemas.openxmlformats.org/drawingml/2006/picture">
+                <pic:pic xmlns:pic="http://schemas.openxmlformats.org/drawingml/2006/picture">
+                  <pic:nvPicPr>
+                    <pic:cNvPr id="1758469376" name="Resim 1" descr="metin, diyagram, taslak, çizgi içeren bir resim&#10;&#10;Yapay zeka tarafından oluşturulan içerik yanlış olabilir."/>
+                    <pic:cNvPicPr/>
+                  </pic:nvPicPr>
+                  <pic:blipFill>
+                    <a:blip r:embed="rId5"/>
+                    <a:stretch>
+                      <a:fillRect/>
+                    </a:stretch>
+                  </pic:blipFill>
+                  <pic:spPr>
+                    <a:xfrm>
+                      <a:off x="0" y="0"/>
+                      <a:ext cx="3780910" cy="2186118"/>
+                    </a:xfrm>
+                    <a:prstGeom prst="rect">
+                      <a:avLst/>
+                    </a:prstGeom>
+                  </pic:spPr>
+                </pic:pic>
+              </a:graphicData>
+            </a:graphic>
+          </wp:inline>
+        </w:drawing>
+      </w:r>
+    </w:p>
+    <w:p>
+      <w:pPr>
+        <w:pStyle w:val="NormalWeb"/>
+      </w:pPr>
+      <w:r>
+        <w:t xml:space="preserve">The </w:t>
+      </w:r>
+      <w:r>
+        <w:rPr>
+          <w:b/>
+          <w:bCs/>
+        </w:rPr>
+        <w:t>DSP48 slice</w:t>
+      </w:r>
+      <w:r>
+        <w:t xml:space="preserve"> supports various </w:t>
+      </w:r>
+      <w:r>
+        <w:rPr>
+          <w:b/>
+          <w:bCs/>
+        </w:rPr>
+        <w:t>DSP and math operations</w:t>
+      </w:r>
+      <w:r>
+        <w:t xml:space="preserve"> through its </w:t>
+      </w:r>
+      <w:r>
+        <w:rPr>
+          <w:b/>
+          <w:bCs/>
+        </w:rPr>
+        <w:t>A, B, C input ports and P output port</w:t>
+      </w:r>
+      <w:r>
+        <w:t>.</w:t>
+      </w:r>
+    </w:p>
+    <w:p>
+      <w:pPr>
+        <w:pStyle w:val="NormalWeb"/>
+        <w:numPr>
+          <w:ilvl w:val="0"/>
+          <w:numId w:val="5"/>
+        </w:numPr>
+      </w:pPr>
+      <w:r>
+        <w:rPr>
+          <w:b/>
+          <w:bCs/>
+        </w:rPr>
+        <w:t>A &amp; B inputs (18-bit)</w:t>
+      </w:r>
+      <w:r>
+        <w:t xml:space="preserve"> → Used for </w:t>
+      </w:r>
+      <w:r>
+        <w:rPr>
+          <w:b/>
+          <w:bCs/>
+        </w:rPr>
+        <w:t>multiplication</w:t>
+      </w:r>
+      <w:r>
+        <w:t>.</w:t>
+      </w:r>
+    </w:p>
+    <w:p>
+      <w:pPr>
+        <w:pStyle w:val="NormalWeb"/>
+        <w:numPr>
+          <w:ilvl w:val="0"/>
+          <w:numId w:val="5"/>
+        </w:numPr>
+      </w:pPr>
+      <w:r>
+        <w:rPr>
+          <w:b/>
+          <w:bCs/>
+        </w:rPr>
+        <w:t>C input (48-bit)</w:t>
+      </w:r>
+      <w:r>
+        <w:t xml:space="preserve"> → Feeds the </w:t>
+      </w:r>
+      <w:r>
+        <w:rPr>
+          <w:b/>
+          <w:bCs/>
+        </w:rPr>
+        <w:t>Y and Z multiplexers</w:t>
+      </w:r>
+      <w:r>
+        <w:t xml:space="preserve"> for </w:t>
+      </w:r>
+      <w:r>
+        <w:rPr>
+          <w:b/>
+          <w:bCs/>
+        </w:rPr>
+        <w:t>addition, subtraction, and rounding</w:t>
+      </w:r>
+      <w:r>
+        <w:t>.</w:t>
+      </w:r>
+    </w:p>
+    <w:p>
+      <w:pPr>
+        <w:pStyle w:val="NormalWeb"/>
+        <w:numPr>
+          <w:ilvl w:val="0"/>
+          <w:numId w:val="5"/>
+        </w:numPr>
+      </w:pPr>
+      <w:r>
+        <w:rPr>
+          <w:b/>
+          <w:bCs/>
+        </w:rPr>
+        <w:lastRenderedPageBreak/>
+        <w:t>P output (48-bit)</w:t>
+      </w:r>
+      <w:r>
+        <w:t xml:space="preserve"> → Final result; </w:t>
+      </w:r>
+      <w:r>
+        <w:rPr>
+          <w:b/>
+          <w:bCs/>
+        </w:rPr>
+        <w:t>B and P buses enable cascading to adjacent DSP48 slices</w:t>
+      </w:r>
+      <w:r>
+        <w:t>.</w:t>
+      </w:r>
+    </w:p>
+    <w:p>
+      <w:pPr>
+        <w:pStyle w:val="NormalWeb"/>
+      </w:pPr>
+      <w:r>
+        <w:rPr>
+          <w:b/>
+          <w:bCs/>
+        </w:rPr>
+        <w:t>Operating Modes:</w:t>
+      </w:r>
+    </w:p>
+    <w:p>
+      <w:pPr>
+        <w:pStyle w:val="NormalWeb"/>
+        <w:numPr>
+          <w:ilvl w:val="0"/>
+          <w:numId w:val="6"/>
+        </w:numPr>
+      </w:pPr>
+      <w:r>
+        <w:rPr>
+          <w:b/>
+          <w:bCs/>
+        </w:rPr>
+        <w:t>Neither DSP48 slice uses the C port</w:t>
+      </w:r>
+      <w:r>
+        <w:t xml:space="preserve"> → C input is set to zero (GND).</w:t>
+      </w:r>
+    </w:p>
+    <w:p>
+      <w:pPr>
+        <w:pStyle w:val="NormalWeb"/>
+        <w:numPr>
+          <w:ilvl w:val="0"/>
+          <w:numId w:val="6"/>
+        </w:numPr>
+      </w:pPr>
+      <w:r>
+        <w:rPr>
+          <w:b/>
+          <w:bCs/>
+        </w:rPr>
+        <w:t>Both DSP48 slices share the same C port</w:t>
+      </w:r>
+      <w:r>
+        <w:t xml:space="preserve"> → They receive identical input data.</w:t>
+      </w:r>
+    </w:p>
+    <w:p>
+      <w:pPr>
+        <w:pStyle w:val="NormalWeb"/>
+        <w:numPr>
+          <w:ilvl w:val="0"/>
+          <w:numId w:val="6"/>
+        </w:numPr>
+      </w:pPr>
+      <w:r>
+        <w:rPr>
+          <w:b/>
+          <w:bCs/>
+        </w:rPr>
+        <w:t>Only one DSP48 slice uses the C port</w:t>
+      </w:r>
+      <w:r>
+        <w:t xml:space="preserve"> → The other receives zero (avoiding simulation mismatches is crucial).</w:t>
+      </w:r>
+    </w:p>
+    <w:p>
+      <w:pPr>
+        <w:pStyle w:val="NormalWeb"/>
+      </w:pPr>
+      <w:r>
+        <w:rPr>
+          <w:b/>
+          <w:bCs/>
+        </w:rPr>
+        <w:t>Pipeline and Register Features:</w:t>
+      </w:r>
+    </w:p>
+    <w:p>
+      <w:pPr>
+        <w:pStyle w:val="NormalWeb"/>
+        <w:numPr>
+          <w:ilvl w:val="0"/>
+          <w:numId w:val="7"/>
+        </w:numPr>
+      </w:pPr>
+      <w:r>
+        <w:rPr>
+          <w:b/>
+          <w:bCs/>
+        </w:rPr>
+        <w:t>Optional register stages for data inputs and control signals</w:t>
+      </w:r>
+      <w:r>
+        <w:t xml:space="preserve"> → Improves clock frequency and reduces latency.</w:t>
+      </w:r>
+    </w:p>
+    <w:p>
+      <w:pPr>
+        <w:pStyle w:val="NormalWeb"/>
+        <w:numPr>
+          <w:ilvl w:val="0"/>
+          <w:numId w:val="7"/>
+        </w:numPr>
+      </w:pPr>
+      <w:r>
+        <w:rPr>
+          <w:b/>
+          <w:bCs/>
+        </w:rPr>
+        <w:t>M register exists between multiplier and adder/subtractor</w:t>
+      </w:r>
+      <w:r>
+        <w:t>.</w:t>
+      </w:r>
+    </w:p>
+    <w:p>
+      <w:pPr>
+        <w:pStyle w:val="NormalWeb"/>
+        <w:numPr>
+          <w:ilvl w:val="0"/>
+          <w:numId w:val="7"/>
+        </w:numPr>
+      </w:pPr>
+      <w:r>
+        <w:rPr>
+          <w:b/>
+          <w:bCs/>
+        </w:rPr>
+        <w:t>Independent clock enables and resets</w:t>
+      </w:r>
+      <w:r>
+        <w:t>.</w:t>
+      </w:r>
+    </w:p>
+    <w:p>
+      <w:pPr>
+        <w:pStyle w:val="NormalWeb"/>
+        <w:rPr>
+          <w:lang w:val="tr-TR"/>
+        </w:rPr>
+      </w:pPr>
+      <w:r>
+        <w:rPr>
+          <w:b/>
+          <w:bCs/>
+        </w:rPr>
+        <w:t>Note:</w:t>
+      </w:r>
+      <w:r>
+        <w:t xml:space="preserve"> If a DSP48 slice </w:t>
+      </w:r>
+      <w:r>
+        <w:rPr>
+          <w:b/>
+          <w:bCs/>
+        </w:rPr>
+        <w:t>does not use the C port</w:t>
+      </w:r>
+      <w:r>
+        <w:t xml:space="preserve">, </w:t>
+      </w:r>
+      <w:r>
+        <w:rPr>
+          <w:b/>
+          <w:bCs/>
+        </w:rPr>
+        <w:t>its Y and Z multiplexers should select zero instead of C to avoid mismatches</w:t>
+      </w:r>
+      <w:r>
+        <w:t>.</w:t>
+      </w:r>
+    </w:p>
+    <w:p>
+      <w:pPr>
+        <w:pStyle w:val="NormalWeb"/>
+        <w:rPr>
+          <w:lang w:val="tr-TR"/>
+        </w:rPr>
+      </w:pPr>
+      <w:r>
+        <w:rPr>
+          <w:lang w:val="tr-TR"/>
+        </w:rPr>
+        <w:t xml:space="preserve">      </w:t>
+      </w:r>
+      <w:r>
+        <w:rPr>
+          <w:lang w:val="tr-TR"/>
+        </w:rPr>
+        <w:drawing>
+          <wp:inline distT="0" distB="0" distL="0" distR="0" wp14:anchorId="0978C3A0" wp14:editId="25F07FE2">
+            <wp:extent cx="2809875" cy="1469077"/>
+            <wp:effectExtent l="0" t="0" r="0" b="0"/>
+            <wp:docPr id="1370757629" name="Resim 1" descr="diyagram, teknik çizim, plan, şematik içeren bir resim&#10;&#10;Yapay zeka tarafından oluşturulan içerik yanlış olabilir."/>
+            <wp:cNvGraphicFramePr>
+              <a:graphicFrameLocks xmlns:a="http://schemas.openxmlformats.org/drawingml/2006/main" noChangeAspect="1"/>
+            </wp:cNvGraphicFramePr>
+            <a:graphic xmlns:a="http://schemas.openxmlformats.org/drawingml/2006/main">
+              <a:graphicData uri="http://schemas.openxmlformats.org/drawingml/2006/picture">
+                <pic:pic xmlns:pic="http://schemas.openxmlformats.org/drawingml/2006/picture">
+                  <pic:nvPicPr>
+                    <pic:cNvPr id="1370757629" name="Resim 1" descr="diyagram, teknik çizim, plan, şematik içeren bir resim&#10;&#10;Yapay zeka tarafından oluşturulan içerik yanlış olabilir."/>
+                    <pic:cNvPicPr/>
+                  </pic:nvPicPr>
+                  <pic:blipFill>
+                    <a:blip r:embed="rId6"/>
+                    <a:stretch>
+                      <a:fillRect/>
+                    </a:stretch>
+                  </pic:blipFill>
+                  <pic:spPr>
+                    <a:xfrm>
+                      <a:off x="0" y="0"/>
+                      <a:ext cx="2821564" cy="1475188"/>
+                    </a:xfrm>
+                    <a:prstGeom prst="rect">
+                      <a:avLst/>
+                    </a:prstGeom>
+                  </pic:spPr>
+                </pic:pic>
+              </a:graphicData>
+            </a:graphic>
+          </wp:inline>
+        </w:drawing>
+      </w:r>
+      <w:r>
+        <w:rPr>
+          <w:lang w:val="tr-TR"/>
+        </w:rPr>
+        <w:drawing>
+          <wp:inline distT="0" distB="0" distL="0" distR="0" wp14:anchorId="25A08A13" wp14:editId="465B3CF3">
+            <wp:extent cx="2667000" cy="1470429"/>
+            <wp:effectExtent l="0" t="0" r="0" b="0"/>
+            <wp:docPr id="1315621725" name="Resim 1" descr="diyagram, teknik çizim, plan, taslak içeren bir resim&#10;&#10;Yapay zeka tarafından oluşturulan içerik yanlış olabilir."/>
+            <wp:cNvGraphicFramePr>
+              <a:graphicFrameLocks xmlns:a="http://schemas.openxmlformats.org/drawingml/2006/main" noChangeAspect="1"/>
+            </wp:cNvGraphicFramePr>
+            <a:graphic xmlns:a="http://schemas.openxmlformats.org/drawingml/2006/main">
+              <a:graphicData uri="http://schemas.openxmlformats.org/drawingml/2006/picture">
+                <pic:pic xmlns:pic="http://schemas.openxmlformats.org/drawingml/2006/picture">
+                  <pic:nvPicPr>
+                    <pic:cNvPr id="1315621725" name="Resim 1" descr="diyagram, teknik çizim, plan, taslak içeren bir resim&#10;&#10;Yapay zeka tarafından oluşturulan içerik yanlış olabilir."/>
+                    <pic:cNvPicPr/>
+                  </pic:nvPicPr>
+                  <pic:blipFill>
+                    <a:blip r:embed="rId7"/>
+                    <a:stretch>
+                      <a:fillRect/>
+                    </a:stretch>
+                  </pic:blipFill>
+                  <pic:spPr>
+                    <a:xfrm>
+                      <a:off x="0" y="0"/>
+                      <a:ext cx="2694914" cy="1485819"/>
+                    </a:xfrm>
+                    <a:prstGeom prst="rect">
+                      <a:avLst/>
+                    </a:prstGeom>
+                  </pic:spPr>
+                </pic:pic>
+              </a:graphicData>
+            </a:graphic>
+          </wp:inline>
+        </w:drawing>
+      </w:r>
+    </w:p>
+    <w:p>
+      <w:pPr>
+        <w:pStyle w:val="NormalWeb"/>
+        <w:rPr>
+          <w:lang w:val="tr-TR"/>
+        </w:rPr>
+      </w:pPr>
+      <w:r>
+        <w:rPr>
+          <w:lang w:val="tr-TR"/>
+        </w:rPr>
+        <w:t xml:space="preserve">      </w:t>
+      </w:r>
+      <w:r>
+        <w:rPr>
+          <w:lang w:val="tr-TR"/>
+        </w:rPr>
+        <w:drawing>
+          <wp:inline distT="0" distB="0" distL="0" distR="0" wp14:anchorId="7E2BA0DA" wp14:editId="252AB926">
+            <wp:extent cx="2883858" cy="1104900"/>
+            <wp:effectExtent l="0" t="0" r="0" b="0"/>
+            <wp:docPr id="1528374507" name="Resim 1" descr="diyagram, çizgi, plan, teknik çizim içeren bir resim&#10;&#10;Yapay zeka tarafından oluşturulan içerik yanlış olabilir."/>
+            <wp:cNvGraphicFramePr>
+              <a:graphicFrameLocks xmlns:a="http://schemas.openxmlformats.org/drawingml/2006/main" noChangeAspect="1"/>
+            </wp:cNvGraphicFramePr>
+            <a:graphic xmlns:a="http://schemas.openxmlformats.org/drawingml/2006/main">
+              <a:graphicData uri="http://schemas.openxmlformats.org/drawingml/2006/picture">
+                <pic:pic xmlns:pic="http://schemas.openxmlformats.org/drawingml/2006/picture">
+                  <pic:nvPicPr>
+                    <pic:cNvPr id="1528374507" name="Resim 1" descr="diyagram, çizgi, plan, teknik çizim içeren bir resim&#10;&#10;Yapay zeka tarafından oluşturulan içerik yanlış olabilir."/>
+                    <pic:cNvPicPr/>
+                  </pic:nvPicPr>
+                  <pic:blipFill>
+                    <a:blip r:embed="rId8"/>
+                    <a:stretch>
+                      <a:fillRect/>
+                    </a:stretch>
+                  </pic:blipFill>
+                  <pic:spPr>
+                    <a:xfrm>
+                      <a:off x="0" y="0"/>
+                      <a:ext cx="2904174" cy="1112684"/>
+                    </a:xfrm>
+                    <a:prstGeom prst="rect">
+                      <a:avLst/>
+                    </a:prstGeom>
+                  </pic:spPr>
+                </pic:pic>
+              </a:graphicData>
+            </a:graphic>
+          </wp:inline>
+        </w:drawing>
+      </w:r>
+      <w:r>
+        <w:rPr>
+          <w:lang w:val="tr-TR"/>
+        </w:rPr>
+        <w:drawing>
+          <wp:inline distT="0" distB="0" distL="0" distR="0" wp14:anchorId="04315017" wp14:editId="5EC2071A">
+            <wp:extent cx="2562151" cy="1105535"/>
+            <wp:effectExtent l="0" t="0" r="0" b="0"/>
+            <wp:docPr id="973564933" name="Resim 1" descr="diyagram, çizgi, teknik çizim, plan içeren bir resim&#10;&#10;Yapay zeka tarafından oluşturulan içerik yanlış olabilir."/>
+            <wp:cNvGraphicFramePr>
+              <a:graphicFrameLocks xmlns:a="http://schemas.openxmlformats.org/drawingml/2006/main" noChangeAspect="1"/>
+            </wp:cNvGraphicFramePr>
+            <a:graphic xmlns:a="http://schemas.openxmlformats.org/drawingml/2006/main">
+              <a:graphicData uri="http://schemas.openxmlformats.org/drawingml/2006/picture">
+                <pic:pic xmlns:pic="http://schemas.openxmlformats.org/drawingml/2006/picture">
+                  <pic:nvPicPr>
+                    <pic:cNvPr id="973564933" name="Resim 1" descr="diyagram, çizgi, teknik çizim, plan içeren bir resim&#10;&#10;Yapay zeka tarafından oluşturulan içerik yanlış olabilir."/>
+                    <pic:cNvPicPr/>
+                  </pic:nvPicPr>
+                  <pic:blipFill>
+                    <a:blip r:embed="rId9"/>
+                    <a:stretch>
+                      <a:fillRect/>
+                    </a:stretch>
+                  </pic:blipFill>
+                  <pic:spPr>
+                    <a:xfrm>
+                      <a:off x="0" y="0"/>
+                      <a:ext cx="2573171" cy="1110290"/>
+                    </a:xfrm>
+                    <a:prstGeom prst="rect">
+                      <a:avLst/>
+                    </a:prstGeom>
+                  </pic:spPr>
+                </pic:pic>
+              </a:graphicData>
+            </a:graphic>
+          </wp:inline>
+        </w:drawing>
+      </w:r>
+    </w:p>
+    <w:p>
+      <w:pPr>
+        <w:rPr>
+          <w:rFonts w:ascii="Times New Roman" w:hAnsi="Times New Roman" w:cs="Times New Roman"/>
+          <w:b/>
+          <w:bCs/>
+          <w:sz w:val="24"/>
+          <w:szCs w:val="24"/>
+          <w:lang w:val="tr-TR"/>
+        </w:rPr>
+      </w:pPr>
+      <w:r>
+        <w:rPr>
+          <w:rFonts w:ascii="Times New Roman" w:hAnsi="Times New Roman" w:cs="Times New Roman"/>
+          <w:sz w:val="24"/>
+          <w:szCs w:val="24"/>
+          <w:lang w:val="tr-TR"/>
+        </w:rPr>
+        <w:tab/>
+      </w:r>
+      <w:r>
+        <w:rPr>
+          <w:rFonts w:ascii="Times New Roman" w:hAnsi="Times New Roman" w:cs="Times New Roman"/>
+          <w:b/>
+          <w:bCs/>
+          <w:sz w:val="24"/>
+          <w:szCs w:val="24"/>
+          <w:lang w:val="tr-TR"/>
+        </w:rPr>
+        <w:t>FIR FILTERS</w:t>
+      </w:r>
+    </w:p>
+    <w:p>
+      <w:pPr>
+        <w:rPr>
+          <w:rFonts w:ascii="Times New Roman" w:hAnsi="Times New Roman" w:cs="Times New Roman"/>
+          <w:sz w:val="24"/>
+          <w:szCs w:val="24"/>
+        </w:rPr>
+      </w:pPr>
+      <w:r>
+        <w:rPr>
+          <w:rFonts w:ascii="Times New Roman" w:hAnsi="Times New Roman" w:cs="Times New Roman"/>
+          <w:sz w:val="24"/>
+          <w:szCs w:val="24"/>
+        </w:rPr>
+        <w:t>FIR (Finite Impulse Response) filters are widely used in wireless communication, video processing, GPS, and biomedical applications.</w:t>
+      </w:r>
+    </w:p>
+    <w:p>
+      <w:pPr>
+        <w:rPr>
+          <w:rFonts w:ascii="Times New Roman" w:hAnsi="Times New Roman" w:cs="Times New Roman"/>
+          <w:sz w:val="24"/>
+          <w:szCs w:val="24"/>
+        </w:rPr>
+      </w:pPr>
+      <w:r>
+        <w:rPr>
+          <w:rFonts w:ascii="Times New Roman" w:hAnsi="Times New Roman" w:cs="Times New Roman"/>
+          <w:sz w:val="24"/>
+          <w:szCs w:val="24"/>
+        </w:rPr>
+        <w:t>Basic FIR Filter Structure:</w:t>
+      </w:r>
+    </w:p>
+    <w:p>
+      <w:pPr>
+        <w:numPr>
+          <w:ilvl w:val="0"/>
+          <w:numId w:val="8"/>
+        </w:numPr>
+        <w:rPr>
+          <w:rFonts w:ascii="Times New Roman" w:hAnsi="Times New Roman" w:cs="Times New Roman"/>
+          <w:sz w:val="24"/>
+          <w:szCs w:val="24"/>
+        </w:rPr>
+      </w:pPr>
+      <w:r>
+        <w:rPr>
+          <w:rFonts w:ascii="Times New Roman" w:hAnsi="Times New Roman" w:cs="Times New Roman"/>
+          <w:sz w:val="24"/>
+          <w:szCs w:val="24"/>
+        </w:rPr>
+        <w:t>The input signal (x) consists of delayed samples over time.</w:t>
+      </w:r>
+    </w:p>
+    <w:p>
+      <w:pPr>
+        <w:numPr>
+          <w:ilvl w:val="0"/>
+          <w:numId w:val="8"/>
+        </w:numPr>
+        <w:rPr>
+          <w:rFonts w:ascii="Times New Roman" w:hAnsi="Times New Roman" w:cs="Times New Roman"/>
+          <w:sz w:val="24"/>
+          <w:szCs w:val="24"/>
+        </w:rPr>
+      </w:pPr>
+      <w:r>
+        <w:rPr>
+          <w:rFonts w:ascii="Times New Roman" w:hAnsi="Times New Roman" w:cs="Times New Roman"/>
+          <w:sz w:val="24"/>
+          <w:szCs w:val="24"/>
+        </w:rPr>
+        <w:t>Each sample is multiplied by a corresponding coefficient (h), and summed to form the output signal (y).</w:t>
+      </w:r>
+    </w:p>
+    <w:p>
+      <w:pPr>
+        <w:numPr>
+          <w:ilvl w:val="0"/>
+          <w:numId w:val="8"/>
+        </w:numPr>
+        <w:rPr>
+          <w:rFonts w:ascii="Times New Roman" w:hAnsi="Times New Roman" w:cs="Times New Roman"/>
+          <w:sz w:val="24"/>
+          <w:szCs w:val="24"/>
+        </w:rPr>
+      </w:pPr>
+      <w:r>
+        <w:rPr>
+          <w:rFonts w:ascii="Times New Roman" w:hAnsi="Times New Roman" w:cs="Times New Roman"/>
+          <w:sz w:val="24"/>
+          <w:szCs w:val="24"/>
+        </w:rPr>
+        <w:t>The DSP48 slice includes all required components (adders, multipliers, delay elements), making it ideal for FIR filter implementations.</w:t>
+      </w:r>
+    </w:p>
+    <w:p>
+      <w:pPr>
+        <w:rPr>
+          <w:rFonts w:ascii="Times New Roman" w:hAnsi="Times New Roman" w:cs="Times New Roman"/>
+          <w:sz w:val="24"/>
+          <w:szCs w:val="24"/>
+        </w:rPr>
+      </w:pPr>
+      <w:r>
+        <w:rPr>
+          <w:rFonts w:ascii="Times New Roman" w:hAnsi="Times New Roman" w:cs="Times New Roman"/>
+          <w:sz w:val="24"/>
+          <w:szCs w:val="24"/>
+        </w:rPr>
+        <w:lastRenderedPageBreak/>
+        <w:t>Multi-Channel FIR Filters:</w:t>
+      </w:r>
+    </w:p>
+    <w:p>
+      <w:pPr>
+        <w:numPr>
+          <w:ilvl w:val="0"/>
+          <w:numId w:val="9"/>
+        </w:numPr>
+        <w:rPr>
+          <w:rFonts w:ascii="Times New Roman" w:hAnsi="Times New Roman" w:cs="Times New Roman"/>
+          <w:sz w:val="24"/>
+          <w:szCs w:val="24"/>
+        </w:rPr>
+      </w:pPr>
+      <w:r>
+        <w:rPr>
+          <w:rFonts w:ascii="Times New Roman" w:hAnsi="Times New Roman" w:cs="Times New Roman"/>
+          <w:sz w:val="24"/>
+          <w:szCs w:val="24"/>
+        </w:rPr>
+        <w:t>Filters multiple input signals using either the same or different coefficient sets.</w:t>
+      </w:r>
+    </w:p>
+    <w:p>
+      <w:pPr>
+        <w:numPr>
+          <w:ilvl w:val="0"/>
+          <w:numId w:val="9"/>
+        </w:numPr>
+        <w:rPr>
+          <w:rFonts w:ascii="Times New Roman" w:hAnsi="Times New Roman" w:cs="Times New Roman"/>
+          <w:sz w:val="24"/>
+          <w:szCs w:val="24"/>
+        </w:rPr>
+      </w:pPr>
+      <w:r>
+        <w:rPr>
+          <w:rFonts w:ascii="Times New Roman" w:hAnsi="Times New Roman" w:cs="Times New Roman"/>
+          <w:sz w:val="24"/>
+          <w:szCs w:val="24"/>
+        </w:rPr>
+        <w:t>Example: A radio receiver's digital down converter uses a low-pass filter (LPF) to reduce sample rate and extract the in-phase (I) and quadrature (Q) components.</w:t>
+      </w:r>
+    </w:p>
+    <w:p>
+      <w:pPr>
+        <w:numPr>
+          <w:ilvl w:val="0"/>
+          <w:numId w:val="9"/>
+        </w:numPr>
+        <w:rPr>
+          <w:rFonts w:ascii="Times New Roman" w:hAnsi="Times New Roman" w:cs="Times New Roman"/>
+          <w:sz w:val="24"/>
+          <w:szCs w:val="24"/>
+        </w:rPr>
+      </w:pPr>
+      <w:r>
+        <w:rPr>
+          <w:rFonts w:ascii="Times New Roman" w:hAnsi="Times New Roman" w:cs="Times New Roman"/>
+          <w:sz w:val="24"/>
+          <w:szCs w:val="24"/>
+        </w:rPr>
+        <w:t>Video applications may use multi-channel FIR filters for RGB or YCrCb color components, each with its own coefficient set.</w:t>
+      </w:r>
+    </w:p>
+    <w:p>
+      <w:pPr>
+        <w:rPr>
+          <w:rFonts w:ascii="Times New Roman" w:hAnsi="Times New Roman" w:cs="Times New Roman"/>
+          <w:b/>
+          <w:bCs/>
           <w:sz w:val="24"/>
           <w:szCs w:val="24"/>
           <w:lang w:val="tr-TR"/>
@@ -756,6 +2018,155 @@
     </w:lvl>
   </w:abstractNum>
   <w:abstractNum w:abstractNumId="2" w15:restartNumberingAfterBreak="0">
+    <w:nsid w:val="15786281"/>
+    <w:multiLevelType w:val="multilevel"/>
+    <w:tmpl w:val="94A04838"/>
+    <w:lvl w:ilvl="0">
+      <w:start w:val="1"/>
+      <w:numFmt w:val="bullet"/>
+      <w:lvlText w:val=""/>
+      <w:lvlJc w:val="left"/>
+      <w:pPr>
+        <w:tabs>
+          <w:tab w:val="num" w:pos="720"/>
+        </w:tabs>
+        <w:ind w:left="720" w:hanging="360"/>
+      </w:pPr>
+      <w:rPr>
+        <w:rFonts w:ascii="Symbol" w:hAnsi="Symbol" w:hint="default"/>
+        <w:sz w:val="20"/>
+      </w:rPr>
+    </w:lvl>
+    <w:lvl w:ilvl="1" w:tentative="1">
+      <w:start w:val="1"/>
+      <w:numFmt w:val="bullet"/>
+      <w:lvlText w:val="o"/>
+      <w:lvlJc w:val="left"/>
+      <w:pPr>
+        <w:tabs>
+          <w:tab w:val="num" w:pos="1440"/>
+        </w:tabs>
+        <w:ind w:left="1440" w:hanging="360"/>
+      </w:pPr>
+      <w:rPr>
+        <w:rFonts w:ascii="Courier New" w:hAnsi="Courier New" w:hint="default"/>
+        <w:sz w:val="20"/>
+      </w:rPr>
+    </w:lvl>
+    <w:lvl w:ilvl="2" w:tentative="1">
+      <w:start w:val="1"/>
+      <w:numFmt w:val="bullet"/>
+      <w:lvlText w:val=""/>
+      <w:lvlJc w:val="left"/>
+      <w:pPr>
+        <w:tabs>
+          <w:tab w:val="num" w:pos="2160"/>
+        </w:tabs>
+        <w:ind w:left="2160" w:hanging="360"/>
+      </w:pPr>
+      <w:rPr>
+        <w:rFonts w:ascii="Wingdings" w:hAnsi="Wingdings" w:hint="default"/>
+        <w:sz w:val="20"/>
+      </w:rPr>
+    </w:lvl>
+    <w:lvl w:ilvl="3" w:tentative="1">
+      <w:start w:val="1"/>
+      <w:numFmt w:val="bullet"/>
+      <w:lvlText w:val=""/>
+      <w:lvlJc w:val="left"/>
+      <w:pPr>
+        <w:tabs>
+          <w:tab w:val="num" w:pos="2880"/>
+        </w:tabs>
+        <w:ind w:left="2880" w:hanging="360"/>
+      </w:pPr>
+      <w:rPr>
+        <w:rFonts w:ascii="Wingdings" w:hAnsi="Wingdings" w:hint="default"/>
+        <w:sz w:val="20"/>
+      </w:rPr>
+    </w:lvl>
+    <w:lvl w:ilvl="4" w:tentative="1">
+      <w:start w:val="1"/>
+      <w:numFmt w:val="bullet"/>
+      <w:lvlText w:val=""/>
+      <w:lvlJc w:val="left"/>
+      <w:pPr>
+        <w:tabs>
+          <w:tab w:val="num" w:pos="3600"/>
+        </w:tabs>
+        <w:ind w:left="3600" w:hanging="360"/>
+      </w:pPr>
+      <w:rPr>
+        <w:rFonts w:ascii="Wingdings" w:hAnsi="Wingdings" w:hint="default"/>
+        <w:sz w:val="20"/>
+      </w:rPr>
+    </w:lvl>
+    <w:lvl w:ilvl="5" w:tentative="1">
+      <w:start w:val="1"/>
+      <w:numFmt w:val="bullet"/>
+      <w:lvlText w:val=""/>
+      <w:lvlJc w:val="left"/>
+      <w:pPr>
+        <w:tabs>
+          <w:tab w:val="num" w:pos="4320"/>
+        </w:tabs>
+        <w:ind w:left="4320" w:hanging="360"/>
+      </w:pPr>
+      <w:rPr>
+        <w:rFonts w:ascii="Wingdings" w:hAnsi="Wingdings" w:hint="default"/>
+        <w:sz w:val="20"/>
+      </w:rPr>
+    </w:lvl>
+    <w:lvl w:ilvl="6" w:tentative="1">
+      <w:start w:val="1"/>
+      <w:numFmt w:val="bullet"/>
+      <w:lvlText w:val=""/>
+      <w:lvlJc w:val="left"/>
+      <w:pPr>
+        <w:tabs>
+          <w:tab w:val="num" w:pos="5040"/>
+        </w:tabs>
+        <w:ind w:left="5040" w:hanging="360"/>
+      </w:pPr>
+      <w:rPr>
+        <w:rFonts w:ascii="Wingdings" w:hAnsi="Wingdings" w:hint="default"/>
+        <w:sz w:val="20"/>
+      </w:rPr>
+    </w:lvl>
+    <w:lvl w:ilvl="7" w:tentative="1">
+      <w:start w:val="1"/>
+      <w:numFmt w:val="bullet"/>
+      <w:lvlText w:val=""/>
+      <w:lvlJc w:val="left"/>
+      <w:pPr>
+        <w:tabs>
+          <w:tab w:val="num" w:pos="5760"/>
+        </w:tabs>
+        <w:ind w:left="5760" w:hanging="360"/>
+      </w:pPr>
+      <w:rPr>
+        <w:rFonts w:ascii="Wingdings" w:hAnsi="Wingdings" w:hint="default"/>
+        <w:sz w:val="20"/>
+      </w:rPr>
+    </w:lvl>
+    <w:lvl w:ilvl="8" w:tentative="1">
+      <w:start w:val="1"/>
+      <w:numFmt w:val="bullet"/>
+      <w:lvlText w:val=""/>
+      <w:lvlJc w:val="left"/>
+      <w:pPr>
+        <w:tabs>
+          <w:tab w:val="num" w:pos="6480"/>
+        </w:tabs>
+        <w:ind w:left="6480" w:hanging="360"/>
+      </w:pPr>
+      <w:rPr>
+        <w:rFonts w:ascii="Wingdings" w:hAnsi="Wingdings" w:hint="default"/>
+        <w:sz w:val="20"/>
+      </w:rPr>
+    </w:lvl>
+  </w:abstractNum>
+  <w:abstractNum w:abstractNumId="3" w15:restartNumberingAfterBreak="0">
     <w:nsid w:val="17F07782"/>
     <w:multiLevelType w:val="hybridMultilevel"/>
     <w:tmpl w:val="5680E844"/>
@@ -844,14 +2255,741 @@
       </w:pPr>
     </w:lvl>
   </w:abstractNum>
+  <w:abstractNum w:abstractNumId="4" w15:restartNumberingAfterBreak="0">
+    <w:nsid w:val="42306FF4"/>
+    <w:multiLevelType w:val="multilevel"/>
+    <w:tmpl w:val="5CBAD082"/>
+    <w:lvl w:ilvl="0">
+      <w:start w:val="1"/>
+      <w:numFmt w:val="bullet"/>
+      <w:lvlText w:val=""/>
+      <w:lvlJc w:val="left"/>
+      <w:pPr>
+        <w:tabs>
+          <w:tab w:val="num" w:pos="720"/>
+        </w:tabs>
+        <w:ind w:left="720" w:hanging="360"/>
+      </w:pPr>
+      <w:rPr>
+        <w:rFonts w:ascii="Symbol" w:hAnsi="Symbol" w:hint="default"/>
+        <w:sz w:val="20"/>
+      </w:rPr>
+    </w:lvl>
+    <w:lvl w:ilvl="1" w:tentative="1">
+      <w:start w:val="1"/>
+      <w:numFmt w:val="bullet"/>
+      <w:lvlText w:val="o"/>
+      <w:lvlJc w:val="left"/>
+      <w:pPr>
+        <w:tabs>
+          <w:tab w:val="num" w:pos="1440"/>
+        </w:tabs>
+        <w:ind w:left="1440" w:hanging="360"/>
+      </w:pPr>
+      <w:rPr>
+        <w:rFonts w:ascii="Courier New" w:hAnsi="Courier New" w:hint="default"/>
+        <w:sz w:val="20"/>
+      </w:rPr>
+    </w:lvl>
+    <w:lvl w:ilvl="2" w:tentative="1">
+      <w:start w:val="1"/>
+      <w:numFmt w:val="bullet"/>
+      <w:lvlText w:val=""/>
+      <w:lvlJc w:val="left"/>
+      <w:pPr>
+        <w:tabs>
+          <w:tab w:val="num" w:pos="2160"/>
+        </w:tabs>
+        <w:ind w:left="2160" w:hanging="360"/>
+      </w:pPr>
+      <w:rPr>
+        <w:rFonts w:ascii="Wingdings" w:hAnsi="Wingdings" w:hint="default"/>
+        <w:sz w:val="20"/>
+      </w:rPr>
+    </w:lvl>
+    <w:lvl w:ilvl="3" w:tentative="1">
+      <w:start w:val="1"/>
+      <w:numFmt w:val="bullet"/>
+      <w:lvlText w:val=""/>
+      <w:lvlJc w:val="left"/>
+      <w:pPr>
+        <w:tabs>
+          <w:tab w:val="num" w:pos="2880"/>
+        </w:tabs>
+        <w:ind w:left="2880" w:hanging="360"/>
+      </w:pPr>
+      <w:rPr>
+        <w:rFonts w:ascii="Wingdings" w:hAnsi="Wingdings" w:hint="default"/>
+        <w:sz w:val="20"/>
+      </w:rPr>
+    </w:lvl>
+    <w:lvl w:ilvl="4" w:tentative="1">
+      <w:start w:val="1"/>
+      <w:numFmt w:val="bullet"/>
+      <w:lvlText w:val=""/>
+      <w:lvlJc w:val="left"/>
+      <w:pPr>
+        <w:tabs>
+          <w:tab w:val="num" w:pos="3600"/>
+        </w:tabs>
+        <w:ind w:left="3600" w:hanging="360"/>
+      </w:pPr>
+      <w:rPr>
+        <w:rFonts w:ascii="Wingdings" w:hAnsi="Wingdings" w:hint="default"/>
+        <w:sz w:val="20"/>
+      </w:rPr>
+    </w:lvl>
+    <w:lvl w:ilvl="5" w:tentative="1">
+      <w:start w:val="1"/>
+      <w:numFmt w:val="bullet"/>
+      <w:lvlText w:val=""/>
+      <w:lvlJc w:val="left"/>
+      <w:pPr>
+        <w:tabs>
+          <w:tab w:val="num" w:pos="4320"/>
+        </w:tabs>
+        <w:ind w:left="4320" w:hanging="360"/>
+      </w:pPr>
+      <w:rPr>
+        <w:rFonts w:ascii="Wingdings" w:hAnsi="Wingdings" w:hint="default"/>
+        <w:sz w:val="20"/>
+      </w:rPr>
+    </w:lvl>
+    <w:lvl w:ilvl="6" w:tentative="1">
+      <w:start w:val="1"/>
+      <w:numFmt w:val="bullet"/>
+      <w:lvlText w:val=""/>
+      <w:lvlJc w:val="left"/>
+      <w:pPr>
+        <w:tabs>
+          <w:tab w:val="num" w:pos="5040"/>
+        </w:tabs>
+        <w:ind w:left="5040" w:hanging="360"/>
+      </w:pPr>
+      <w:rPr>
+        <w:rFonts w:ascii="Wingdings" w:hAnsi="Wingdings" w:hint="default"/>
+        <w:sz w:val="20"/>
+      </w:rPr>
+    </w:lvl>
+    <w:lvl w:ilvl="7" w:tentative="1">
+      <w:start w:val="1"/>
+      <w:numFmt w:val="bullet"/>
+      <w:lvlText w:val=""/>
+      <w:lvlJc w:val="left"/>
+      <w:pPr>
+        <w:tabs>
+          <w:tab w:val="num" w:pos="5760"/>
+        </w:tabs>
+        <w:ind w:left="5760" w:hanging="360"/>
+      </w:pPr>
+      <w:rPr>
+        <w:rFonts w:ascii="Wingdings" w:hAnsi="Wingdings" w:hint="default"/>
+        <w:sz w:val="20"/>
+      </w:rPr>
+    </w:lvl>
+    <w:lvl w:ilvl="8" w:tentative="1">
+      <w:start w:val="1"/>
+      <w:numFmt w:val="bullet"/>
+      <w:lvlText w:val=""/>
+      <w:lvlJc w:val="left"/>
+      <w:pPr>
+        <w:tabs>
+          <w:tab w:val="num" w:pos="6480"/>
+        </w:tabs>
+        <w:ind w:left="6480" w:hanging="360"/>
+      </w:pPr>
+      <w:rPr>
+        <w:rFonts w:ascii="Wingdings" w:hAnsi="Wingdings" w:hint="default"/>
+        <w:sz w:val="20"/>
+      </w:rPr>
+    </w:lvl>
+  </w:abstractNum>
+  <w:abstractNum w:abstractNumId="5" w15:restartNumberingAfterBreak="0">
+    <w:nsid w:val="470A1FDD"/>
+    <w:multiLevelType w:val="multilevel"/>
+    <w:tmpl w:val="141CF108"/>
+    <w:lvl w:ilvl="0">
+      <w:start w:val="1"/>
+      <w:numFmt w:val="bullet"/>
+      <w:lvlText w:val=""/>
+      <w:lvlJc w:val="left"/>
+      <w:pPr>
+        <w:tabs>
+          <w:tab w:val="num" w:pos="720"/>
+        </w:tabs>
+        <w:ind w:left="720" w:hanging="360"/>
+      </w:pPr>
+      <w:rPr>
+        <w:rFonts w:ascii="Symbol" w:hAnsi="Symbol" w:hint="default"/>
+        <w:sz w:val="20"/>
+      </w:rPr>
+    </w:lvl>
+    <w:lvl w:ilvl="1" w:tentative="1">
+      <w:start w:val="1"/>
+      <w:numFmt w:val="bullet"/>
+      <w:lvlText w:val="o"/>
+      <w:lvlJc w:val="left"/>
+      <w:pPr>
+        <w:tabs>
+          <w:tab w:val="num" w:pos="1440"/>
+        </w:tabs>
+        <w:ind w:left="1440" w:hanging="360"/>
+      </w:pPr>
+      <w:rPr>
+        <w:rFonts w:ascii="Courier New" w:hAnsi="Courier New" w:hint="default"/>
+        <w:sz w:val="20"/>
+      </w:rPr>
+    </w:lvl>
+    <w:lvl w:ilvl="2" w:tentative="1">
+      <w:start w:val="1"/>
+      <w:numFmt w:val="bullet"/>
+      <w:lvlText w:val=""/>
+      <w:lvlJc w:val="left"/>
+      <w:pPr>
+        <w:tabs>
+          <w:tab w:val="num" w:pos="2160"/>
+        </w:tabs>
+        <w:ind w:left="2160" w:hanging="360"/>
+      </w:pPr>
+      <w:rPr>
+        <w:rFonts w:ascii="Wingdings" w:hAnsi="Wingdings" w:hint="default"/>
+        <w:sz w:val="20"/>
+      </w:rPr>
+    </w:lvl>
+    <w:lvl w:ilvl="3" w:tentative="1">
+      <w:start w:val="1"/>
+      <w:numFmt w:val="bullet"/>
+      <w:lvlText w:val=""/>
+      <w:lvlJc w:val="left"/>
+      <w:pPr>
+        <w:tabs>
+          <w:tab w:val="num" w:pos="2880"/>
+        </w:tabs>
+        <w:ind w:left="2880" w:hanging="360"/>
+      </w:pPr>
+      <w:rPr>
+        <w:rFonts w:ascii="Wingdings" w:hAnsi="Wingdings" w:hint="default"/>
+        <w:sz w:val="20"/>
+      </w:rPr>
+    </w:lvl>
+    <w:lvl w:ilvl="4" w:tentative="1">
+      <w:start w:val="1"/>
+      <w:numFmt w:val="bullet"/>
+      <w:lvlText w:val=""/>
+      <w:lvlJc w:val="left"/>
+      <w:pPr>
+        <w:tabs>
+          <w:tab w:val="num" w:pos="3600"/>
+        </w:tabs>
+        <w:ind w:left="3600" w:hanging="360"/>
+      </w:pPr>
+      <w:rPr>
+        <w:rFonts w:ascii="Wingdings" w:hAnsi="Wingdings" w:hint="default"/>
+        <w:sz w:val="20"/>
+      </w:rPr>
+    </w:lvl>
+    <w:lvl w:ilvl="5" w:tentative="1">
+      <w:start w:val="1"/>
+      <w:numFmt w:val="bullet"/>
+      <w:lvlText w:val=""/>
+      <w:lvlJc w:val="left"/>
+      <w:pPr>
+        <w:tabs>
+          <w:tab w:val="num" w:pos="4320"/>
+        </w:tabs>
+        <w:ind w:left="4320" w:hanging="360"/>
+      </w:pPr>
+      <w:rPr>
+        <w:rFonts w:ascii="Wingdings" w:hAnsi="Wingdings" w:hint="default"/>
+        <w:sz w:val="20"/>
+      </w:rPr>
+    </w:lvl>
+    <w:lvl w:ilvl="6" w:tentative="1">
+      <w:start w:val="1"/>
+      <w:numFmt w:val="bullet"/>
+      <w:lvlText w:val=""/>
+      <w:lvlJc w:val="left"/>
+      <w:pPr>
+        <w:tabs>
+          <w:tab w:val="num" w:pos="5040"/>
+        </w:tabs>
+        <w:ind w:left="5040" w:hanging="360"/>
+      </w:pPr>
+      <w:rPr>
+        <w:rFonts w:ascii="Wingdings" w:hAnsi="Wingdings" w:hint="default"/>
+        <w:sz w:val="20"/>
+      </w:rPr>
+    </w:lvl>
+    <w:lvl w:ilvl="7" w:tentative="1">
+      <w:start w:val="1"/>
+      <w:numFmt w:val="bullet"/>
+      <w:lvlText w:val=""/>
+      <w:lvlJc w:val="left"/>
+      <w:pPr>
+        <w:tabs>
+          <w:tab w:val="num" w:pos="5760"/>
+        </w:tabs>
+        <w:ind w:left="5760" w:hanging="360"/>
+      </w:pPr>
+      <w:rPr>
+        <w:rFonts w:ascii="Wingdings" w:hAnsi="Wingdings" w:hint="default"/>
+        <w:sz w:val="20"/>
+      </w:rPr>
+    </w:lvl>
+    <w:lvl w:ilvl="8" w:tentative="1">
+      <w:start w:val="1"/>
+      <w:numFmt w:val="bullet"/>
+      <w:lvlText w:val=""/>
+      <w:lvlJc w:val="left"/>
+      <w:pPr>
+        <w:tabs>
+          <w:tab w:val="num" w:pos="6480"/>
+        </w:tabs>
+        <w:ind w:left="6480" w:hanging="360"/>
+      </w:pPr>
+      <w:rPr>
+        <w:rFonts w:ascii="Wingdings" w:hAnsi="Wingdings" w:hint="default"/>
+        <w:sz w:val="20"/>
+      </w:rPr>
+    </w:lvl>
+  </w:abstractNum>
+  <w:abstractNum w:abstractNumId="6" w15:restartNumberingAfterBreak="0">
+    <w:nsid w:val="50325A2B"/>
+    <w:multiLevelType w:val="multilevel"/>
+    <w:tmpl w:val="E6BA08DA"/>
+    <w:lvl w:ilvl="0">
+      <w:start w:val="1"/>
+      <w:numFmt w:val="bullet"/>
+      <w:lvlText w:val=""/>
+      <w:lvlJc w:val="left"/>
+      <w:pPr>
+        <w:tabs>
+          <w:tab w:val="num" w:pos="720"/>
+        </w:tabs>
+        <w:ind w:left="720" w:hanging="360"/>
+      </w:pPr>
+      <w:rPr>
+        <w:rFonts w:ascii="Symbol" w:hAnsi="Symbol" w:hint="default"/>
+        <w:sz w:val="20"/>
+      </w:rPr>
+    </w:lvl>
+    <w:lvl w:ilvl="1" w:tentative="1">
+      <w:start w:val="1"/>
+      <w:numFmt w:val="bullet"/>
+      <w:lvlText w:val="o"/>
+      <w:lvlJc w:val="left"/>
+      <w:pPr>
+        <w:tabs>
+          <w:tab w:val="num" w:pos="1440"/>
+        </w:tabs>
+        <w:ind w:left="1440" w:hanging="360"/>
+      </w:pPr>
+      <w:rPr>
+        <w:rFonts w:ascii="Courier New" w:hAnsi="Courier New" w:hint="default"/>
+        <w:sz w:val="20"/>
+      </w:rPr>
+    </w:lvl>
+    <w:lvl w:ilvl="2" w:tentative="1">
+      <w:start w:val="1"/>
+      <w:numFmt w:val="bullet"/>
+      <w:lvlText w:val=""/>
+      <w:lvlJc w:val="left"/>
+      <w:pPr>
+        <w:tabs>
+          <w:tab w:val="num" w:pos="2160"/>
+        </w:tabs>
+        <w:ind w:left="2160" w:hanging="360"/>
+      </w:pPr>
+      <w:rPr>
+        <w:rFonts w:ascii="Wingdings" w:hAnsi="Wingdings" w:hint="default"/>
+        <w:sz w:val="20"/>
+      </w:rPr>
+    </w:lvl>
+    <w:lvl w:ilvl="3" w:tentative="1">
+      <w:start w:val="1"/>
+      <w:numFmt w:val="bullet"/>
+      <w:lvlText w:val=""/>
+      <w:lvlJc w:val="left"/>
+      <w:pPr>
+        <w:tabs>
+          <w:tab w:val="num" w:pos="2880"/>
+        </w:tabs>
+        <w:ind w:left="2880" w:hanging="360"/>
+      </w:pPr>
+      <w:rPr>
+        <w:rFonts w:ascii="Wingdings" w:hAnsi="Wingdings" w:hint="default"/>
+        <w:sz w:val="20"/>
+      </w:rPr>
+    </w:lvl>
+    <w:lvl w:ilvl="4" w:tentative="1">
+      <w:start w:val="1"/>
+      <w:numFmt w:val="bullet"/>
+      <w:lvlText w:val=""/>
+      <w:lvlJc w:val="left"/>
+      <w:pPr>
+        <w:tabs>
+          <w:tab w:val="num" w:pos="3600"/>
+        </w:tabs>
+        <w:ind w:left="3600" w:hanging="360"/>
+      </w:pPr>
+      <w:rPr>
+        <w:rFonts w:ascii="Wingdings" w:hAnsi="Wingdings" w:hint="default"/>
+        <w:sz w:val="20"/>
+      </w:rPr>
+    </w:lvl>
+    <w:lvl w:ilvl="5" w:tentative="1">
+      <w:start w:val="1"/>
+      <w:numFmt w:val="bullet"/>
+      <w:lvlText w:val=""/>
+      <w:lvlJc w:val="left"/>
+      <w:pPr>
+        <w:tabs>
+          <w:tab w:val="num" w:pos="4320"/>
+        </w:tabs>
+        <w:ind w:left="4320" w:hanging="360"/>
+      </w:pPr>
+      <w:rPr>
+        <w:rFonts w:ascii="Wingdings" w:hAnsi="Wingdings" w:hint="default"/>
+        <w:sz w:val="20"/>
+      </w:rPr>
+    </w:lvl>
+    <w:lvl w:ilvl="6" w:tentative="1">
+      <w:start w:val="1"/>
+      <w:numFmt w:val="bullet"/>
+      <w:lvlText w:val=""/>
+      <w:lvlJc w:val="left"/>
+      <w:pPr>
+        <w:tabs>
+          <w:tab w:val="num" w:pos="5040"/>
+        </w:tabs>
+        <w:ind w:left="5040" w:hanging="360"/>
+      </w:pPr>
+      <w:rPr>
+        <w:rFonts w:ascii="Wingdings" w:hAnsi="Wingdings" w:hint="default"/>
+        <w:sz w:val="20"/>
+      </w:rPr>
+    </w:lvl>
+    <w:lvl w:ilvl="7" w:tentative="1">
+      <w:start w:val="1"/>
+      <w:numFmt w:val="bullet"/>
+      <w:lvlText w:val=""/>
+      <w:lvlJc w:val="left"/>
+      <w:pPr>
+        <w:tabs>
+          <w:tab w:val="num" w:pos="5760"/>
+        </w:tabs>
+        <w:ind w:left="5760" w:hanging="360"/>
+      </w:pPr>
+      <w:rPr>
+        <w:rFonts w:ascii="Wingdings" w:hAnsi="Wingdings" w:hint="default"/>
+        <w:sz w:val="20"/>
+      </w:rPr>
+    </w:lvl>
+    <w:lvl w:ilvl="8" w:tentative="1">
+      <w:start w:val="1"/>
+      <w:numFmt w:val="bullet"/>
+      <w:lvlText w:val=""/>
+      <w:lvlJc w:val="left"/>
+      <w:pPr>
+        <w:tabs>
+          <w:tab w:val="num" w:pos="6480"/>
+        </w:tabs>
+        <w:ind w:left="6480" w:hanging="360"/>
+      </w:pPr>
+      <w:rPr>
+        <w:rFonts w:ascii="Wingdings" w:hAnsi="Wingdings" w:hint="default"/>
+        <w:sz w:val="20"/>
+      </w:rPr>
+    </w:lvl>
+  </w:abstractNum>
+  <w:abstractNum w:abstractNumId="7" w15:restartNumberingAfterBreak="0">
+    <w:nsid w:val="59DA4185"/>
+    <w:multiLevelType w:val="multilevel"/>
+    <w:tmpl w:val="90BC14AC"/>
+    <w:lvl w:ilvl="0">
+      <w:start w:val="1"/>
+      <w:numFmt w:val="bullet"/>
+      <w:lvlText w:val=""/>
+      <w:lvlJc w:val="left"/>
+      <w:pPr>
+        <w:tabs>
+          <w:tab w:val="num" w:pos="720"/>
+        </w:tabs>
+        <w:ind w:left="720" w:hanging="360"/>
+      </w:pPr>
+      <w:rPr>
+        <w:rFonts w:ascii="Symbol" w:hAnsi="Symbol" w:hint="default"/>
+        <w:sz w:val="20"/>
+      </w:rPr>
+    </w:lvl>
+    <w:lvl w:ilvl="1" w:tentative="1">
+      <w:start w:val="1"/>
+      <w:numFmt w:val="bullet"/>
+      <w:lvlText w:val="o"/>
+      <w:lvlJc w:val="left"/>
+      <w:pPr>
+        <w:tabs>
+          <w:tab w:val="num" w:pos="1440"/>
+        </w:tabs>
+        <w:ind w:left="1440" w:hanging="360"/>
+      </w:pPr>
+      <w:rPr>
+        <w:rFonts w:ascii="Courier New" w:hAnsi="Courier New" w:hint="default"/>
+        <w:sz w:val="20"/>
+      </w:rPr>
+    </w:lvl>
+    <w:lvl w:ilvl="2" w:tentative="1">
+      <w:start w:val="1"/>
+      <w:numFmt w:val="bullet"/>
+      <w:lvlText w:val=""/>
+      <w:lvlJc w:val="left"/>
+      <w:pPr>
+        <w:tabs>
+          <w:tab w:val="num" w:pos="2160"/>
+        </w:tabs>
+        <w:ind w:left="2160" w:hanging="360"/>
+      </w:pPr>
+      <w:rPr>
+        <w:rFonts w:ascii="Wingdings" w:hAnsi="Wingdings" w:hint="default"/>
+        <w:sz w:val="20"/>
+      </w:rPr>
+    </w:lvl>
+    <w:lvl w:ilvl="3" w:tentative="1">
+      <w:start w:val="1"/>
+      <w:numFmt w:val="bullet"/>
+      <w:lvlText w:val=""/>
+      <w:lvlJc w:val="left"/>
+      <w:pPr>
+        <w:tabs>
+          <w:tab w:val="num" w:pos="2880"/>
+        </w:tabs>
+        <w:ind w:left="2880" w:hanging="360"/>
+      </w:pPr>
+      <w:rPr>
+        <w:rFonts w:ascii="Wingdings" w:hAnsi="Wingdings" w:hint="default"/>
+        <w:sz w:val="20"/>
+      </w:rPr>
+    </w:lvl>
+    <w:lvl w:ilvl="4" w:tentative="1">
+      <w:start w:val="1"/>
+      <w:numFmt w:val="bullet"/>
+      <w:lvlText w:val=""/>
+      <w:lvlJc w:val="left"/>
+      <w:pPr>
+        <w:tabs>
+          <w:tab w:val="num" w:pos="3600"/>
+        </w:tabs>
+        <w:ind w:left="3600" w:hanging="360"/>
+      </w:pPr>
+      <w:rPr>
+        <w:rFonts w:ascii="Wingdings" w:hAnsi="Wingdings" w:hint="default"/>
+        <w:sz w:val="20"/>
+      </w:rPr>
+    </w:lvl>
+    <w:lvl w:ilvl="5" w:tentative="1">
+      <w:start w:val="1"/>
+      <w:numFmt w:val="bullet"/>
+      <w:lvlText w:val=""/>
+      <w:lvlJc w:val="left"/>
+      <w:pPr>
+        <w:tabs>
+          <w:tab w:val="num" w:pos="4320"/>
+        </w:tabs>
+        <w:ind w:left="4320" w:hanging="360"/>
+      </w:pPr>
+      <w:rPr>
+        <w:rFonts w:ascii="Wingdings" w:hAnsi="Wingdings" w:hint="default"/>
+        <w:sz w:val="20"/>
+      </w:rPr>
+    </w:lvl>
+    <w:lvl w:ilvl="6" w:tentative="1">
+      <w:start w:val="1"/>
+      <w:numFmt w:val="bullet"/>
+      <w:lvlText w:val=""/>
+      <w:lvlJc w:val="left"/>
+      <w:pPr>
+        <w:tabs>
+          <w:tab w:val="num" w:pos="5040"/>
+        </w:tabs>
+        <w:ind w:left="5040" w:hanging="360"/>
+      </w:pPr>
+      <w:rPr>
+        <w:rFonts w:ascii="Wingdings" w:hAnsi="Wingdings" w:hint="default"/>
+        <w:sz w:val="20"/>
+      </w:rPr>
+    </w:lvl>
+    <w:lvl w:ilvl="7" w:tentative="1">
+      <w:start w:val="1"/>
+      <w:numFmt w:val="bullet"/>
+      <w:lvlText w:val=""/>
+      <w:lvlJc w:val="left"/>
+      <w:pPr>
+        <w:tabs>
+          <w:tab w:val="num" w:pos="5760"/>
+        </w:tabs>
+        <w:ind w:left="5760" w:hanging="360"/>
+      </w:pPr>
+      <w:rPr>
+        <w:rFonts w:ascii="Wingdings" w:hAnsi="Wingdings" w:hint="default"/>
+        <w:sz w:val="20"/>
+      </w:rPr>
+    </w:lvl>
+    <w:lvl w:ilvl="8" w:tentative="1">
+      <w:start w:val="1"/>
+      <w:numFmt w:val="bullet"/>
+      <w:lvlText w:val=""/>
+      <w:lvlJc w:val="left"/>
+      <w:pPr>
+        <w:tabs>
+          <w:tab w:val="num" w:pos="6480"/>
+        </w:tabs>
+        <w:ind w:left="6480" w:hanging="360"/>
+      </w:pPr>
+      <w:rPr>
+        <w:rFonts w:ascii="Wingdings" w:hAnsi="Wingdings" w:hint="default"/>
+        <w:sz w:val="20"/>
+      </w:rPr>
+    </w:lvl>
+  </w:abstractNum>
+  <w:abstractNum w:abstractNumId="8" w15:restartNumberingAfterBreak="0">
+    <w:nsid w:val="7CCA26E4"/>
+    <w:multiLevelType w:val="multilevel"/>
+    <w:tmpl w:val="5EA66B14"/>
+    <w:lvl w:ilvl="0">
+      <w:start w:val="1"/>
+      <w:numFmt w:val="decimal"/>
+      <w:lvlText w:val="%1."/>
+      <w:lvlJc w:val="left"/>
+      <w:pPr>
+        <w:tabs>
+          <w:tab w:val="num" w:pos="720"/>
+        </w:tabs>
+        <w:ind w:left="720" w:hanging="360"/>
+      </w:pPr>
+    </w:lvl>
+    <w:lvl w:ilvl="1" w:tentative="1">
+      <w:start w:val="1"/>
+      <w:numFmt w:val="decimal"/>
+      <w:lvlText w:val="%2."/>
+      <w:lvlJc w:val="left"/>
+      <w:pPr>
+        <w:tabs>
+          <w:tab w:val="num" w:pos="1440"/>
+        </w:tabs>
+        <w:ind w:left="1440" w:hanging="360"/>
+      </w:pPr>
+    </w:lvl>
+    <w:lvl w:ilvl="2" w:tentative="1">
+      <w:start w:val="1"/>
+      <w:numFmt w:val="decimal"/>
+      <w:lvlText w:val="%3."/>
+      <w:lvlJc w:val="left"/>
+      <w:pPr>
+        <w:tabs>
+          <w:tab w:val="num" w:pos="2160"/>
+        </w:tabs>
+        <w:ind w:left="2160" w:hanging="360"/>
+      </w:pPr>
+    </w:lvl>
+    <w:lvl w:ilvl="3" w:tentative="1">
+      <w:start w:val="1"/>
+      <w:numFmt w:val="decimal"/>
+      <w:lvlText w:val="%4."/>
+      <w:lvlJc w:val="left"/>
+      <w:pPr>
+        <w:tabs>
+          <w:tab w:val="num" w:pos="2880"/>
+        </w:tabs>
+        <w:ind w:left="2880" w:hanging="360"/>
+      </w:pPr>
+    </w:lvl>
+    <w:lvl w:ilvl="4" w:tentative="1">
+      <w:start w:val="1"/>
+      <w:numFmt w:val="decimal"/>
+      <w:lvlText w:val="%5."/>
+      <w:lvlJc w:val="left"/>
+      <w:pPr>
+        <w:tabs>
+          <w:tab w:val="num" w:pos="3600"/>
+        </w:tabs>
+        <w:ind w:left="3600" w:hanging="360"/>
+      </w:pPr>
+    </w:lvl>
+    <w:lvl w:ilvl="5" w:tentative="1">
+      <w:start w:val="1"/>
+      <w:numFmt w:val="decimal"/>
+      <w:lvlText w:val="%6."/>
+      <w:lvlJc w:val="left"/>
+      <w:pPr>
+        <w:tabs>
+          <w:tab w:val="num" w:pos="4320"/>
+        </w:tabs>
+        <w:ind w:left="4320" w:hanging="360"/>
+      </w:pPr>
+    </w:lvl>
+    <w:lvl w:ilvl="6" w:tentative="1">
+      <w:start w:val="1"/>
+      <w:numFmt w:val="decimal"/>
+      <w:lvlText w:val="%7."/>
+      <w:lvlJc w:val="left"/>
+      <w:pPr>
+        <w:tabs>
+          <w:tab w:val="num" w:pos="5040"/>
+        </w:tabs>
+        <w:ind w:left="5040" w:hanging="360"/>
+      </w:pPr>
+    </w:lvl>
+    <w:lvl w:ilvl="7" w:tentative="1">
+      <w:start w:val="1"/>
+      <w:numFmt w:val="decimal"/>
+      <w:lvlText w:val="%8."/>
+      <w:lvlJc w:val="left"/>
+      <w:pPr>
+        <w:tabs>
+          <w:tab w:val="num" w:pos="5760"/>
+        </w:tabs>
+        <w:ind w:left="5760" w:hanging="360"/>
+      </w:pPr>
+    </w:lvl>
+    <w:lvl w:ilvl="8" w:tentative="1">
+      <w:start w:val="1"/>
+      <w:numFmt w:val="decimal"/>
+      <w:lvlText w:val="%9."/>
+      <w:lvlJc w:val="left"/>
+      <w:pPr>
+        <w:tabs>
+          <w:tab w:val="num" w:pos="6480"/>
+        </w:tabs>
+        <w:ind w:left="6480" w:hanging="360"/>
+      </w:pPr>
+    </w:lvl>
+  </w:abstractNum>
   <w:num w:numId="1" w16cid:durableId="1329597411">
-    <w:abstractNumId w:val="2"/>
+    <w:abstractNumId w:val="3"/>
   </w:num>
   <w:num w:numId="2" w16cid:durableId="880167640">
     <w:abstractNumId w:val="1"/>
   </w:num>
   <w:num w:numId="3" w16cid:durableId="1660966114">
     <w:abstractNumId w:val="0"/>
+  </w:num>
+  <w:num w:numId="4" w16cid:durableId="1460538960">
+    <w:abstractNumId w:val="4"/>
+  </w:num>
+  <w:num w:numId="5" w16cid:durableId="840314488">
+    <w:abstractNumId w:val="7"/>
+  </w:num>
+  <w:num w:numId="6" w16cid:durableId="794982706">
+    <w:abstractNumId w:val="8"/>
+  </w:num>
+  <w:num w:numId="7" w16cid:durableId="1856461996">
+    <w:abstractNumId w:val="6"/>
+  </w:num>
+  <w:num w:numId="8" w16cid:durableId="798180436">
+    <w:abstractNumId w:val="5"/>
+  </w:num>
+  <w:num w:numId="9" w16cid:durableId="2010518698">
+    <w:abstractNumId w:val="2"/>
   </w:num>
 </w:numbering>
 </file>
@@ -1772,6 +3910,36 @@
       <w:spacing w:val="5"/>
     </w:rPr>
   </w:style>
+  <w:style w:type="paragraph" w:styleId="NormalWeb">
+    <w:name w:val="Normal (Web)"/>
+    <w:basedOn w:val="Normal"/>
+    <w:uiPriority w:val="99"/>
+    <w:semiHidden/>
+    <w:unhideWhenUsed/>
+    <w:rsid w:val="000C286A"/>
+    <w:pPr>
+      <w:spacing w:before="100" w:beforeAutospacing="1" w:after="100" w:afterAutospacing="1" w:line="240" w:lineRule="auto"/>
+    </w:pPr>
+    <w:rPr>
+      <w:rFonts w:ascii="Times New Roman" w:eastAsia="Times New Roman" w:hAnsi="Times New Roman" w:cs="Times New Roman"/>
+      <w:kern w:val="0"/>
+      <w:sz w:val="24"/>
+      <w:szCs w:val="24"/>
+      <w:lang/>
+      <w14:ligatures w14:val="none"/>
+    </w:rPr>
+  </w:style>
+  <w:style w:type="character" w:styleId="Gl">
+    <w:name w:val="Strong"/>
+    <w:basedOn w:val="VarsaylanParagrafYazTipi"/>
+    <w:uiPriority w:val="22"/>
+    <w:qFormat/>
+    <w:rsid w:val="000C286A"/>
+    <w:rPr>
+      <w:b/>
+      <w:bCs/>
+    </w:rPr>
+  </w:style>
 </w:styles>
 </file>
 

</xml_diff>